<commit_message>
Update Especificação dos Materiais
</commit_message>
<xml_diff>
--- a/Projeto_Arduino/Especificação dos Materiais.docx
+++ b/Projeto_Arduino/Especificação dos Materiais.docx
@@ -1,18 +1,120 @@
 
 <file path=word/document.xml><?xml version="1.0" encoding="utf-8"?>
-<w:document xmlns:wpc="http://schemas.microsoft.com/office/word/2010/wordprocessingCanvas" xmlns:cx="http://schemas.microsoft.com/office/drawing/2014/chartex" xmlns:cx1="http://schemas.microsoft.com/office/drawing/2015/9/8/chartex" xmlns:cx2="http://schemas.microsoft.com/office/drawing/2015/10/21/chartex" xmlns:cx3="http://schemas.microsoft.com/office/drawing/2016/5/9/chartex" xmlns:cx4="http://schemas.microsoft.com/office/drawing/2016/5/10/chartex" xmlns:cx5="http://schemas.microsoft.com/office/drawing/2016/5/11/chartex" xmlns:cx6="http://schemas.microsoft.com/office/drawing/2016/5/12/chartex" xmlns:cx7="http://schemas.microsoft.com/office/drawing/2016/5/13/chartex" xmlns:cx8="http://schemas.microsoft.com/office/drawing/2016/5/14/chartex" xmlns:mc="http://schemas.openxmlformats.org/markup-compatibility/2006" xmlns:aink="http://schemas.microsoft.com/office/drawing/2016/ink" xmlns:am3d="http://schemas.microsoft.com/office/drawing/2017/model3d" xmlns:o="urn:schemas-microsoft-com:office:office" xmlns:oel="http://schemas.microsoft.com/office/2019/extlst" xmlns:r="http://schemas.openxmlformats.org/officeDocument/2006/relationships" xmlns:m="http://schemas.openxmlformats.org/officeDocument/2006/math" xmlns:v="urn:schemas-microsoft-com:vml" xmlns:wp14="http://schemas.microsoft.com/office/word/2010/wordprocessingDrawing" xmlns:wp="http://schemas.openxmlformats.org/drawingml/2006/wordprocessingDrawing" xmlns:w10="urn:schemas-microsoft-com:office:word" xmlns:w="http://schemas.openxmlformats.org/wordprocessingml/2006/main" xmlns:w14="http://schemas.microsoft.com/office/word/2010/wordml" xmlns:w15="http://schemas.microsoft.com/office/word/2012/wordml" xmlns:w16cex="http://schemas.microsoft.com/office/word/2018/wordml/cex" xmlns:w16cid="http://schemas.microsoft.com/office/word/2016/wordml/cid" xmlns:w16="http://schemas.microsoft.com/office/word/2018/wordml" xmlns:w16du="http://schemas.microsoft.com/office/word/2023/wordml/word16du" xmlns:w16sdtdh="http://schemas.microsoft.com/office/word/2020/wordml/sdtdatahash" xmlns:w16se="http://schemas.microsoft.com/office/word/2015/wordml/symex" xmlns:wpg="http://schemas.microsoft.com/office/word/2010/wordprocessingGroup" xmlns:wpi="http://schemas.microsoft.com/office/word/2010/wordprocessingInk" xmlns:wne="http://schemas.microsoft.com/office/word/2006/wordml" xmlns:wps="http://schemas.microsoft.com/office/word/2010/wordprocessingShape" mc:Ignorable="w14 w15 w16se w16cid w16 w16cex w16sdtdh wp14">
+<w:document xmlns:wpc="http://schemas.microsoft.com/office/word/2010/wordprocessingCanvas" xmlns:mc="http://schemas.openxmlformats.org/markup-compatibility/2006" xmlns:o="urn:schemas-microsoft-com:office:office" xmlns:r="http://schemas.openxmlformats.org/officeDocument/2006/relationships" xmlns:m="http://schemas.openxmlformats.org/officeDocument/2006/math" xmlns:v="urn:schemas-microsoft-com:vml" xmlns:wp14="http://schemas.microsoft.com/office/word/2010/wordprocessingDrawing" xmlns:wp="http://schemas.openxmlformats.org/drawingml/2006/wordprocessingDrawing" xmlns:w10="urn:schemas-microsoft-com:office:word" xmlns:w="http://schemas.openxmlformats.org/wordprocessingml/2006/main" xmlns:w14="http://schemas.microsoft.com/office/word/2010/wordml" xmlns:w15="http://schemas.microsoft.com/office/word/2012/wordml" xmlns:wpg="http://schemas.microsoft.com/office/word/2010/wordprocessingGroup" xmlns:wpi="http://schemas.microsoft.com/office/word/2010/wordprocessingInk" xmlns:wne="http://schemas.microsoft.com/office/word/2006/wordml" xmlns:wps="http://schemas.microsoft.com/office/word/2010/wordprocessingShape" mc:Ignorable="w14 w15 wp14">
   <w:body>
     <w:p>
       <w:pPr>
-        <w:spacing w:line="360" w:lineRule="auto"/>
-        <w:jc w:val="both"/>
-        <w:rPr>
-          <w:rFonts w:ascii="Arial" w:hAnsi="Arial" w:cs="Arial"/>
-          <w:sz w:val="24"/>
-          <w:szCs w:val="24"/>
-        </w:rPr>
-      </w:pPr>
-      <w:r>
+        <w:rPr>
+          <w:rFonts w:ascii="Arial" w:hAnsi="Arial" w:cs="Arial"/>
+          <w:sz w:val="24"/>
+          <w:szCs w:val="24"/>
+        </w:rPr>
+      </w:pPr>
+      <w:r>
+        <w:rPr>
+          <w:rFonts w:ascii="Arial" w:hAnsi="Arial" w:cs="Arial"/>
+          <w:sz w:val="24"/>
+          <w:szCs w:val="24"/>
+        </w:rPr>
+        <w:t>Serviço Nacional de Aprendizagem Industrial - Senai</w:t>
+      </w:r>
+    </w:p>
+    <w:p>
+      <w:pPr>
+        <w:rPr>
+          <w:rFonts w:ascii="Arial" w:hAnsi="Arial" w:cs="Arial"/>
+          <w:sz w:val="24"/>
+          <w:szCs w:val="24"/>
+        </w:rPr>
+      </w:pPr>
+      <w:r>
+        <w:rPr>
+          <w:rFonts w:ascii="Arial" w:hAnsi="Arial" w:cs="Arial"/>
+          <w:sz w:val="24"/>
+          <w:szCs w:val="24"/>
+        </w:rPr>
+        <w:t xml:space="preserve">Curso: </w:t>
+      </w:r>
+      <w:r>
+        <w:rPr>
+          <w:rFonts w:ascii="Arial" w:hAnsi="Arial" w:cs="Arial"/>
+          <w:sz w:val="24"/>
+          <w:szCs w:val="24"/>
+        </w:rPr>
+        <w:t>Técnico em Desenvolvimento de Sistemas</w:t>
+      </w:r>
+    </w:p>
+    <w:p>
+      <w:pPr>
+        <w:rPr>
+          <w:rFonts w:ascii="Arial" w:hAnsi="Arial" w:cs="Arial"/>
+          <w:sz w:val="24"/>
+          <w:szCs w:val="24"/>
+        </w:rPr>
+      </w:pPr>
+      <w:r>
+        <w:rPr>
+          <w:rFonts w:ascii="Arial" w:hAnsi="Arial" w:cs="Arial"/>
+          <w:sz w:val="24"/>
+          <w:szCs w:val="24"/>
+        </w:rPr>
+        <w:t>Disciplina: Internet das Coisas</w:t>
+      </w:r>
+    </w:p>
+    <w:p>
+      <w:pPr>
+        <w:rPr>
+          <w:rFonts w:ascii="Arial" w:hAnsi="Arial" w:cs="Arial"/>
+          <w:sz w:val="24"/>
+          <w:szCs w:val="24"/>
+        </w:rPr>
+      </w:pPr>
+      <w:r>
+        <w:rPr>
+          <w:rFonts w:ascii="Arial" w:hAnsi="Arial" w:cs="Arial"/>
+          <w:sz w:val="24"/>
+          <w:szCs w:val="24"/>
+        </w:rPr>
+        <w:t>Aluno: Antonio Renato Barbosa, Jorge Humberto Rodrigues, Daniel Germano Silva, Luciano Miranda da Silva</w:t>
+      </w:r>
+    </w:p>
+    <w:p>
+      <w:pPr>
+        <w:rPr>
+          <w:rFonts w:ascii="Arial" w:hAnsi="Arial" w:cs="Arial"/>
+          <w:sz w:val="24"/>
+          <w:szCs w:val="24"/>
+        </w:rPr>
+      </w:pPr>
+      <w:r>
+        <w:rPr>
+          <w:rFonts w:ascii="Arial" w:hAnsi="Arial" w:cs="Arial"/>
+          <w:sz w:val="24"/>
+          <w:szCs w:val="24"/>
+        </w:rPr>
+        <w:t xml:space="preserve">Professor: </w:t>
+      </w:r>
+      <w:r>
+        <w:rPr>
+          <w:rFonts w:ascii="Arial" w:hAnsi="Arial" w:cs="Arial"/>
+          <w:sz w:val="24"/>
+          <w:szCs w:val="24"/>
+        </w:rPr>
+        <w:t>Francisco Rodrigues dos Santos Oliveira F</w:t>
+      </w:r>
+      <w:r>
+        <w:rPr>
+          <w:rFonts w:ascii="Arial" w:hAnsi="Arial" w:cs="Arial"/>
+          <w:sz w:val="24"/>
+          <w:szCs w:val="24"/>
+        </w:rPr>
+        <w:t>ernandes</w:t>
+      </w:r>
+    </w:p>
+    <w:p>
+      <w:pPr>
+        <w:spacing w:line="360" w:lineRule="auto"/>
+        <w:jc w:val="both"/>
         <w:rPr>
           <w:rFonts w:ascii="Arial" w:hAnsi="Arial" w:cs="Arial"/>
           <w:b/>
@@ -20,9 +122,18 @@
           <w:sz w:val="24"/>
           <w:szCs w:val="24"/>
         </w:rPr>
-        <w:t xml:space="preserve">Especificação dos Materiais: Óculos </w:t>
-      </w:r>
-      <w:proofErr w:type="spellStart"/>
+      </w:pPr>
+    </w:p>
+    <w:p>
+      <w:pPr>
+        <w:spacing w:line="360" w:lineRule="auto"/>
+        <w:jc w:val="both"/>
+        <w:rPr>
+          <w:rFonts w:ascii="Arial" w:hAnsi="Arial" w:cs="Arial"/>
+          <w:sz w:val="24"/>
+          <w:szCs w:val="24"/>
+        </w:rPr>
+      </w:pPr>
       <w:r>
         <w:rPr>
           <w:rFonts w:ascii="Arial" w:hAnsi="Arial" w:cs="Arial"/>
@@ -31,9 +142,9 @@
           <w:sz w:val="24"/>
           <w:szCs w:val="24"/>
         </w:rPr>
-        <w:t>Anti-sono</w:t>
-      </w:r>
-      <w:proofErr w:type="spellEnd"/>
+        <w:t xml:space="preserve">Especificação dos Materiais: Óculos </w:t>
+      </w:r>
+      <w:proofErr w:type="spellStart"/>
       <w:r>
         <w:rPr>
           <w:rFonts w:ascii="Arial" w:hAnsi="Arial" w:cs="Arial"/>
@@ -42,294 +153,9 @@
           <w:sz w:val="24"/>
           <w:szCs w:val="24"/>
         </w:rPr>
-        <w:t xml:space="preserve"> para Motoristas Profissionais</w:t>
-      </w:r>
-    </w:p>
-    <w:p>
-      <w:pPr>
-        <w:spacing w:line="360" w:lineRule="auto"/>
-        <w:jc w:val="both"/>
-        <w:rPr>
-          <w:rFonts w:ascii="Arial" w:hAnsi="Arial" w:cs="Arial"/>
-          <w:sz w:val="24"/>
-          <w:szCs w:val="24"/>
-        </w:rPr>
-      </w:pPr>
-    </w:p>
-    <w:p>
-      <w:pPr>
-        <w:spacing w:line="360" w:lineRule="auto"/>
-        <w:jc w:val="both"/>
-        <w:rPr>
-          <w:rFonts w:ascii="Arial" w:hAnsi="Arial" w:cs="Arial"/>
-          <w:sz w:val="24"/>
-          <w:szCs w:val="24"/>
-        </w:rPr>
-      </w:pPr>
-      <w:r>
-        <w:rPr>
-          <w:rFonts w:ascii="Arial" w:hAnsi="Arial" w:cs="Arial"/>
-          <w:sz w:val="24"/>
-          <w:szCs w:val="24"/>
-        </w:rPr>
-        <w:t>1. Arduino Pro Mini ATmega328 - 5V/16MHz: Placa de desenvolvimento Arduino com microcontrolador ATmega328, fornecendo capacidade de processamento e controle do dispositivo.</w:t>
-      </w:r>
-    </w:p>
-    <w:p>
-      <w:pPr>
-        <w:spacing w:line="360" w:lineRule="auto"/>
-        <w:jc w:val="both"/>
-        <w:rPr>
-          <w:rFonts w:ascii="Arial" w:hAnsi="Arial" w:cs="Arial"/>
-          <w:sz w:val="24"/>
-          <w:szCs w:val="24"/>
-        </w:rPr>
-      </w:pPr>
-    </w:p>
-    <w:p>
-      <w:pPr>
-        <w:spacing w:line="360" w:lineRule="auto"/>
-        <w:jc w:val="both"/>
-        <w:rPr>
-          <w:rFonts w:ascii="Arial" w:hAnsi="Arial" w:cs="Arial"/>
-          <w:sz w:val="24"/>
-          <w:szCs w:val="24"/>
-        </w:rPr>
-      </w:pPr>
-      <w:r>
-        <w:rPr>
-          <w:rFonts w:ascii="Arial" w:hAnsi="Arial" w:cs="Arial"/>
-          <w:sz w:val="24"/>
-          <w:szCs w:val="24"/>
-        </w:rPr>
-        <w:t xml:space="preserve">2. Mini Motor de Vibração </w:t>
-      </w:r>
-      <w:proofErr w:type="spellStart"/>
-      <w:r>
-        <w:rPr>
-          <w:rFonts w:ascii="Arial" w:hAnsi="Arial" w:cs="Arial"/>
-          <w:sz w:val="24"/>
-          <w:szCs w:val="24"/>
-        </w:rPr>
-        <w:t>Vibracall</w:t>
+        <w:t>Anti-sono</w:t>
       </w:r>
       <w:proofErr w:type="spellEnd"/>
-      <w:r>
-        <w:rPr>
-          <w:rFonts w:ascii="Arial" w:hAnsi="Arial" w:cs="Arial"/>
-          <w:sz w:val="24"/>
-          <w:szCs w:val="24"/>
-        </w:rPr>
-        <w:t xml:space="preserve"> 1027: Componente vibratório utilizado para emitir alertas vibratórios ao motorista quando sinais de sonolência forem detectados.</w:t>
-      </w:r>
-    </w:p>
-    <w:p>
-      <w:pPr>
-        <w:spacing w:line="360" w:lineRule="auto"/>
-        <w:jc w:val="both"/>
-        <w:rPr>
-          <w:rFonts w:ascii="Arial" w:hAnsi="Arial" w:cs="Arial"/>
-          <w:sz w:val="24"/>
-          <w:szCs w:val="24"/>
-        </w:rPr>
-      </w:pPr>
-    </w:p>
-    <w:p>
-      <w:pPr>
-        <w:spacing w:line="360" w:lineRule="auto"/>
-        <w:jc w:val="both"/>
-        <w:rPr>
-          <w:rFonts w:ascii="Arial" w:hAnsi="Arial" w:cs="Arial"/>
-          <w:sz w:val="24"/>
-          <w:szCs w:val="24"/>
-        </w:rPr>
-      </w:pPr>
-      <w:r>
-        <w:rPr>
-          <w:rFonts w:ascii="Arial" w:hAnsi="Arial" w:cs="Arial"/>
-          <w:sz w:val="24"/>
-          <w:szCs w:val="24"/>
-        </w:rPr>
-        <w:t>3. Transistor BC547: Transistor utilizado para controlar o acionamento do motor de vibração, permitindo que o Arduino controle sua ativação.</w:t>
-      </w:r>
-    </w:p>
-    <w:p>
-      <w:pPr>
-        <w:spacing w:line="360" w:lineRule="auto"/>
-        <w:jc w:val="both"/>
-        <w:rPr>
-          <w:rFonts w:ascii="Arial" w:hAnsi="Arial" w:cs="Arial"/>
-          <w:sz w:val="24"/>
-          <w:szCs w:val="24"/>
-        </w:rPr>
-      </w:pPr>
-    </w:p>
-    <w:p>
-      <w:pPr>
-        <w:spacing w:line="360" w:lineRule="auto"/>
-        <w:jc w:val="both"/>
-        <w:rPr>
-          <w:rFonts w:ascii="Arial" w:hAnsi="Arial" w:cs="Arial"/>
-          <w:sz w:val="24"/>
-          <w:szCs w:val="24"/>
-        </w:rPr>
-      </w:pPr>
-      <w:r>
-        <w:rPr>
-          <w:rFonts w:ascii="Arial" w:hAnsi="Arial" w:cs="Arial"/>
-          <w:sz w:val="24"/>
-          <w:szCs w:val="24"/>
-        </w:rPr>
-        <w:t xml:space="preserve">4. Módulo </w:t>
-      </w:r>
-      <w:proofErr w:type="spellStart"/>
-      <w:r>
-        <w:rPr>
-          <w:rFonts w:ascii="Arial" w:hAnsi="Arial" w:cs="Arial"/>
-          <w:sz w:val="24"/>
-          <w:szCs w:val="24"/>
-        </w:rPr>
-        <w:t>Buzzer</w:t>
-      </w:r>
-      <w:proofErr w:type="spellEnd"/>
-      <w:r>
-        <w:rPr>
-          <w:rFonts w:ascii="Arial" w:hAnsi="Arial" w:cs="Arial"/>
-          <w:sz w:val="24"/>
-          <w:szCs w:val="24"/>
-        </w:rPr>
-        <w:t xml:space="preserve"> Passivo 5V: Componente sonoro utilizado para emitir alertas sonoros quando sinais de sonolência forem detectados.</w:t>
-      </w:r>
-    </w:p>
-    <w:p>
-      <w:pPr>
-        <w:spacing w:line="360" w:lineRule="auto"/>
-        <w:jc w:val="both"/>
-        <w:rPr>
-          <w:rFonts w:ascii="Arial" w:hAnsi="Arial" w:cs="Arial"/>
-          <w:sz w:val="24"/>
-          <w:szCs w:val="24"/>
-        </w:rPr>
-      </w:pPr>
-    </w:p>
-    <w:p>
-      <w:pPr>
-        <w:spacing w:line="360" w:lineRule="auto"/>
-        <w:jc w:val="both"/>
-        <w:rPr>
-          <w:rFonts w:ascii="Arial" w:hAnsi="Arial" w:cs="Arial"/>
-          <w:sz w:val="24"/>
-          <w:szCs w:val="24"/>
-        </w:rPr>
-      </w:pPr>
-      <w:r>
-        <w:rPr>
-          <w:rFonts w:ascii="Arial" w:hAnsi="Arial" w:cs="Arial"/>
-          <w:sz w:val="24"/>
-          <w:szCs w:val="24"/>
-        </w:rPr>
-        <w:t>5. Resistor 4K7 CR12 1/8W 5% - 4.7K (4700) ohms 1/8W: Resistor utilizado para limitar a corrente de base do transistor BC547, garantindo o correto acionamento do motor de vibração.</w:t>
-      </w:r>
-    </w:p>
-    <w:p>
-      <w:pPr>
-        <w:spacing w:line="360" w:lineRule="auto"/>
-        <w:jc w:val="both"/>
-        <w:rPr>
-          <w:rFonts w:ascii="Arial" w:hAnsi="Arial" w:cs="Arial"/>
-          <w:sz w:val="24"/>
-          <w:szCs w:val="24"/>
-        </w:rPr>
-      </w:pPr>
-    </w:p>
-    <w:p>
-      <w:pPr>
-        <w:spacing w:line="360" w:lineRule="auto"/>
-        <w:jc w:val="both"/>
-        <w:rPr>
-          <w:rFonts w:ascii="Arial" w:hAnsi="Arial" w:cs="Arial"/>
-          <w:sz w:val="24"/>
-          <w:szCs w:val="24"/>
-        </w:rPr>
-      </w:pPr>
-      <w:r>
-        <w:rPr>
-          <w:rFonts w:ascii="Arial" w:hAnsi="Arial" w:cs="Arial"/>
-          <w:sz w:val="24"/>
-          <w:szCs w:val="24"/>
-        </w:rPr>
-        <w:t xml:space="preserve">6. Bateria recarregável de polímero de lítio/íon de lítio, 3.7V 170mAh 651723: Bateria compacta e recarregável, utilizada como fonte de energia para alimentar o óculos </w:t>
-      </w:r>
-      <w:proofErr w:type="spellStart"/>
-      <w:r>
-        <w:rPr>
-          <w:rFonts w:ascii="Arial" w:hAnsi="Arial" w:cs="Arial"/>
-          <w:sz w:val="24"/>
-          <w:szCs w:val="24"/>
-        </w:rPr>
-        <w:t>anti-sono</w:t>
-      </w:r>
-      <w:proofErr w:type="spellEnd"/>
-      <w:r>
-        <w:rPr>
-          <w:rFonts w:ascii="Arial" w:hAnsi="Arial" w:cs="Arial"/>
-          <w:sz w:val="24"/>
-          <w:szCs w:val="24"/>
-        </w:rPr>
-        <w:t>.</w:t>
-      </w:r>
-    </w:p>
-    <w:p>
-      <w:pPr>
-        <w:spacing w:line="360" w:lineRule="auto"/>
-        <w:jc w:val="both"/>
-        <w:rPr>
-          <w:rFonts w:ascii="Arial" w:hAnsi="Arial" w:cs="Arial"/>
-          <w:sz w:val="24"/>
-          <w:szCs w:val="24"/>
-        </w:rPr>
-      </w:pPr>
-    </w:p>
-    <w:p>
-      <w:pPr>
-        <w:spacing w:line="360" w:lineRule="auto"/>
-        <w:jc w:val="both"/>
-        <w:rPr>
-          <w:rFonts w:ascii="Arial" w:hAnsi="Arial" w:cs="Arial"/>
-          <w:sz w:val="24"/>
-          <w:szCs w:val="24"/>
-        </w:rPr>
-      </w:pPr>
-      <w:r>
-        <w:rPr>
-          <w:rFonts w:ascii="Arial" w:hAnsi="Arial" w:cs="Arial"/>
-          <w:sz w:val="24"/>
-          <w:szCs w:val="24"/>
-        </w:rPr>
-        <w:t>7. Óculos de Proteção Transparente: Óculos de proteção padrão, transparente, utilizados como base para a integração dos componentes eletrônicos.</w:t>
-      </w:r>
-    </w:p>
-    <w:p>
-      <w:pPr>
-        <w:spacing w:line="360" w:lineRule="auto"/>
-        <w:jc w:val="both"/>
-        <w:rPr>
-          <w:rFonts w:ascii="Arial" w:hAnsi="Arial" w:cs="Arial"/>
-          <w:sz w:val="24"/>
-          <w:szCs w:val="24"/>
-        </w:rPr>
-      </w:pPr>
-    </w:p>
-    <w:p>
-      <w:pPr>
-        <w:spacing w:line="360" w:lineRule="auto"/>
-        <w:jc w:val="both"/>
-        <w:rPr>
-          <w:rFonts w:ascii="Arial" w:hAnsi="Arial" w:cs="Arial"/>
-          <w:sz w:val="24"/>
-          <w:szCs w:val="24"/>
-        </w:rPr>
-      </w:pPr>
       <w:r>
         <w:rPr>
           <w:rFonts w:ascii="Arial" w:hAnsi="Arial" w:cs="Arial"/>
@@ -338,7 +164,369 @@
           <w:sz w:val="24"/>
           <w:szCs w:val="24"/>
         </w:rPr>
+        <w:t xml:space="preserve"> para Motoristas Profissionais</w:t>
+      </w:r>
+    </w:p>
+    <w:p>
+      <w:pPr>
+        <w:spacing w:line="360" w:lineRule="auto"/>
+        <w:jc w:val="both"/>
+        <w:rPr>
+          <w:rFonts w:ascii="Arial" w:hAnsi="Arial" w:cs="Arial"/>
+          <w:sz w:val="24"/>
+          <w:szCs w:val="24"/>
+        </w:rPr>
+      </w:pPr>
+    </w:p>
+    <w:p>
+      <w:pPr>
+        <w:spacing w:line="360" w:lineRule="auto"/>
+        <w:jc w:val="both"/>
+        <w:rPr>
+          <w:rFonts w:ascii="Arial" w:hAnsi="Arial" w:cs="Arial"/>
+          <w:sz w:val="24"/>
+          <w:szCs w:val="24"/>
+        </w:rPr>
+      </w:pPr>
+      <w:r>
+        <w:rPr>
+          <w:rFonts w:ascii="Arial" w:hAnsi="Arial" w:cs="Arial"/>
+          <w:sz w:val="24"/>
+          <w:szCs w:val="24"/>
+        </w:rPr>
+        <w:t>1. Arduino Pro Mini ATmega328 - 5V/16MHz: Placa de desenvolvimento Arduino com microcontrolador ATmega328, fornecendo capacidade de processamento e controle do dispositivo.</w:t>
+      </w:r>
+    </w:p>
+    <w:p>
+      <w:pPr>
+        <w:spacing w:line="360" w:lineRule="auto"/>
+        <w:jc w:val="both"/>
+        <w:rPr>
+          <w:rFonts w:ascii="Arial" w:hAnsi="Arial" w:cs="Arial"/>
+          <w:sz w:val="24"/>
+          <w:szCs w:val="24"/>
+        </w:rPr>
+      </w:pPr>
+      <w:r>
+        <w:rPr>
+          <w:rFonts w:ascii="Arial" w:hAnsi="Arial" w:cs="Arial"/>
+          <w:sz w:val="24"/>
+          <w:szCs w:val="24"/>
+        </w:rPr>
+        <w:t>Preço R$ 48,90</w:t>
+      </w:r>
+    </w:p>
+    <w:p>
+      <w:pPr>
+        <w:spacing w:line="360" w:lineRule="auto"/>
+        <w:jc w:val="both"/>
+        <w:rPr>
+          <w:rFonts w:ascii="Arial" w:hAnsi="Arial" w:cs="Arial"/>
+          <w:sz w:val="24"/>
+          <w:szCs w:val="24"/>
+        </w:rPr>
+      </w:pPr>
+      <w:r>
+        <w:rPr>
+          <w:rFonts w:ascii="Arial" w:hAnsi="Arial" w:cs="Arial"/>
+          <w:sz w:val="24"/>
+          <w:szCs w:val="24"/>
+        </w:rPr>
+        <w:t xml:space="preserve">2. Mini Motor de Vibração </w:t>
+      </w:r>
+      <w:proofErr w:type="spellStart"/>
+      <w:r>
+        <w:rPr>
+          <w:rFonts w:ascii="Arial" w:hAnsi="Arial" w:cs="Arial"/>
+          <w:sz w:val="24"/>
+          <w:szCs w:val="24"/>
+        </w:rPr>
+        <w:t>Vibracall</w:t>
+      </w:r>
+      <w:proofErr w:type="spellEnd"/>
+      <w:r>
+        <w:rPr>
+          <w:rFonts w:ascii="Arial" w:hAnsi="Arial" w:cs="Arial"/>
+          <w:sz w:val="24"/>
+          <w:szCs w:val="24"/>
+        </w:rPr>
+        <w:t xml:space="preserve"> 1027: Componente vibratório utilizado para emitir alertas vibratórios ao motorista quando sinais de sonolência forem detectados.</w:t>
+      </w:r>
+    </w:p>
+    <w:p>
+      <w:pPr>
+        <w:spacing w:line="360" w:lineRule="auto"/>
+        <w:jc w:val="both"/>
+        <w:rPr>
+          <w:rFonts w:ascii="Arial" w:hAnsi="Arial" w:cs="Arial"/>
+          <w:sz w:val="24"/>
+          <w:szCs w:val="24"/>
+        </w:rPr>
+      </w:pPr>
+      <w:r>
+        <w:rPr>
+          <w:rFonts w:ascii="Arial" w:hAnsi="Arial" w:cs="Arial"/>
+          <w:sz w:val="24"/>
+          <w:szCs w:val="24"/>
+        </w:rPr>
+        <w:t>Preço R$ 8,46</w:t>
+      </w:r>
+    </w:p>
+    <w:p>
+      <w:pPr>
+        <w:spacing w:line="360" w:lineRule="auto"/>
+        <w:jc w:val="both"/>
+        <w:rPr>
+          <w:rFonts w:ascii="Arial" w:hAnsi="Arial" w:cs="Arial"/>
+          <w:sz w:val="24"/>
+          <w:szCs w:val="24"/>
+        </w:rPr>
+      </w:pPr>
+      <w:r>
+        <w:rPr>
+          <w:rFonts w:ascii="Arial" w:hAnsi="Arial" w:cs="Arial"/>
+          <w:sz w:val="24"/>
+          <w:szCs w:val="24"/>
+        </w:rPr>
+        <w:t>3. Transistor BC547: Transistor utilizado para controlar o acionamento do motor de vibração, permitindo que o Arduino controle sua ativação.</w:t>
+      </w:r>
+    </w:p>
+    <w:p>
+      <w:pPr>
+        <w:spacing w:line="360" w:lineRule="auto"/>
+        <w:jc w:val="both"/>
+        <w:rPr>
+          <w:rFonts w:ascii="Arial" w:hAnsi="Arial" w:cs="Arial"/>
+          <w:sz w:val="24"/>
+          <w:szCs w:val="24"/>
+        </w:rPr>
+      </w:pPr>
+      <w:r>
+        <w:rPr>
+          <w:rFonts w:ascii="Arial" w:hAnsi="Arial" w:cs="Arial"/>
+          <w:sz w:val="24"/>
+          <w:szCs w:val="24"/>
+        </w:rPr>
+        <w:t>Preço R$ 0,40</w:t>
+      </w:r>
+    </w:p>
+    <w:p>
+      <w:pPr>
+        <w:spacing w:line="360" w:lineRule="auto"/>
+        <w:jc w:val="both"/>
+        <w:rPr>
+          <w:rFonts w:ascii="Arial" w:hAnsi="Arial" w:cs="Arial"/>
+          <w:sz w:val="24"/>
+          <w:szCs w:val="24"/>
+        </w:rPr>
+      </w:pPr>
+      <w:r>
+        <w:rPr>
+          <w:rFonts w:ascii="Arial" w:hAnsi="Arial" w:cs="Arial"/>
+          <w:sz w:val="24"/>
+          <w:szCs w:val="24"/>
+        </w:rPr>
+        <w:t xml:space="preserve">4. Módulo </w:t>
+      </w:r>
+      <w:proofErr w:type="spellStart"/>
+      <w:r>
+        <w:rPr>
+          <w:rFonts w:ascii="Arial" w:hAnsi="Arial" w:cs="Arial"/>
+          <w:sz w:val="24"/>
+          <w:szCs w:val="24"/>
+        </w:rPr>
+        <w:t>Buzzer</w:t>
+      </w:r>
+      <w:proofErr w:type="spellEnd"/>
+      <w:r>
+        <w:rPr>
+          <w:rFonts w:ascii="Arial" w:hAnsi="Arial" w:cs="Arial"/>
+          <w:sz w:val="24"/>
+          <w:szCs w:val="24"/>
+        </w:rPr>
+        <w:t xml:space="preserve"> Passivo 5V: Componente sonoro utilizado para emitir alertas sonoros quando sinais de sonolência forem detectados.</w:t>
+      </w:r>
+    </w:p>
+    <w:p>
+      <w:pPr>
+        <w:spacing w:line="360" w:lineRule="auto"/>
+        <w:jc w:val="both"/>
+        <w:rPr>
+          <w:rFonts w:ascii="Arial" w:hAnsi="Arial" w:cs="Arial"/>
+          <w:sz w:val="24"/>
+          <w:szCs w:val="24"/>
+        </w:rPr>
+      </w:pPr>
+      <w:r>
+        <w:rPr>
+          <w:rFonts w:ascii="Arial" w:hAnsi="Arial" w:cs="Arial"/>
+          <w:sz w:val="24"/>
+          <w:szCs w:val="24"/>
+        </w:rPr>
+        <w:t>Preço R$ 2,76</w:t>
+      </w:r>
+    </w:p>
+    <w:p>
+      <w:pPr>
+        <w:spacing w:line="360" w:lineRule="auto"/>
+        <w:jc w:val="both"/>
+        <w:rPr>
+          <w:rFonts w:ascii="Arial" w:hAnsi="Arial" w:cs="Arial"/>
+          <w:sz w:val="24"/>
+          <w:szCs w:val="24"/>
+        </w:rPr>
+      </w:pPr>
+      <w:r>
+        <w:rPr>
+          <w:rFonts w:ascii="Arial" w:hAnsi="Arial" w:cs="Arial"/>
+          <w:sz w:val="24"/>
+          <w:szCs w:val="24"/>
+        </w:rPr>
+        <w:t>5. Resistor 4K7 CR12 1/8W 5% - 4.7K (4700) ohms 1/8W: Resistor utilizado para limitar a corrente de base do transistor BC547, garantindo o correto acionamento do motor de vibração.</w:t>
+      </w:r>
+    </w:p>
+    <w:p>
+      <w:pPr>
+        <w:spacing w:line="360" w:lineRule="auto"/>
+        <w:jc w:val="both"/>
+        <w:rPr>
+          <w:rFonts w:ascii="Arial" w:hAnsi="Arial" w:cs="Arial"/>
+          <w:sz w:val="24"/>
+          <w:szCs w:val="24"/>
+        </w:rPr>
+      </w:pPr>
+      <w:r>
+        <w:rPr>
+          <w:rFonts w:ascii="Arial" w:hAnsi="Arial" w:cs="Arial"/>
+          <w:sz w:val="24"/>
+          <w:szCs w:val="24"/>
+        </w:rPr>
+        <w:t>Preço R$ 0,25</w:t>
+      </w:r>
+    </w:p>
+    <w:p>
+      <w:pPr>
+        <w:spacing w:line="360" w:lineRule="auto"/>
+        <w:jc w:val="both"/>
+        <w:rPr>
+          <w:rFonts w:ascii="Arial" w:hAnsi="Arial" w:cs="Arial"/>
+          <w:sz w:val="24"/>
+          <w:szCs w:val="24"/>
+        </w:rPr>
+      </w:pPr>
+      <w:r>
+        <w:rPr>
+          <w:rFonts w:ascii="Arial" w:hAnsi="Arial" w:cs="Arial"/>
+          <w:sz w:val="24"/>
+          <w:szCs w:val="24"/>
+        </w:rPr>
         <w:lastRenderedPageBreak/>
+        <w:t xml:space="preserve">6. Bateria recarregável de polímero de lítio/íon de lítio, 3.7V 170mAh 651723: Bateria compacta e recarregável, utilizada como fonte de energia para alimentar o óculos </w:t>
+      </w:r>
+      <w:proofErr w:type="spellStart"/>
+      <w:r>
+        <w:rPr>
+          <w:rFonts w:ascii="Arial" w:hAnsi="Arial" w:cs="Arial"/>
+          <w:sz w:val="24"/>
+          <w:szCs w:val="24"/>
+        </w:rPr>
+        <w:t>anti-sono</w:t>
+      </w:r>
+      <w:proofErr w:type="spellEnd"/>
+      <w:r>
+        <w:rPr>
+          <w:rFonts w:ascii="Arial" w:hAnsi="Arial" w:cs="Arial"/>
+          <w:sz w:val="24"/>
+          <w:szCs w:val="24"/>
+        </w:rPr>
+        <w:t>.</w:t>
+      </w:r>
+    </w:p>
+    <w:p>
+      <w:pPr>
+        <w:spacing w:line="360" w:lineRule="auto"/>
+        <w:jc w:val="both"/>
+        <w:rPr>
+          <w:rFonts w:ascii="Arial" w:hAnsi="Arial" w:cs="Arial"/>
+          <w:sz w:val="24"/>
+          <w:szCs w:val="24"/>
+        </w:rPr>
+      </w:pPr>
+      <w:r>
+        <w:rPr>
+          <w:rFonts w:ascii="Arial" w:hAnsi="Arial" w:cs="Arial"/>
+          <w:sz w:val="24"/>
+          <w:szCs w:val="24"/>
+        </w:rPr>
+        <w:t>Preço R$ 25,31</w:t>
+      </w:r>
+    </w:p>
+    <w:p>
+      <w:pPr>
+        <w:spacing w:line="360" w:lineRule="auto"/>
+        <w:jc w:val="both"/>
+        <w:rPr>
+          <w:rFonts w:ascii="Arial" w:hAnsi="Arial" w:cs="Arial"/>
+          <w:sz w:val="24"/>
+          <w:szCs w:val="24"/>
+        </w:rPr>
+      </w:pPr>
+      <w:r>
+        <w:rPr>
+          <w:rFonts w:ascii="Arial" w:hAnsi="Arial" w:cs="Arial"/>
+          <w:sz w:val="24"/>
+          <w:szCs w:val="24"/>
+        </w:rPr>
+        <w:t>7. Óculos de Proteção Transparente: Óculos de proteção padrão, transparente, utilizados como base para a integração dos componentes eletrônicos.</w:t>
+      </w:r>
+    </w:p>
+    <w:p>
+      <w:pPr>
+        <w:spacing w:line="360" w:lineRule="auto"/>
+        <w:jc w:val="both"/>
+        <w:rPr>
+          <w:rFonts w:ascii="Arial" w:hAnsi="Arial" w:cs="Arial"/>
+          <w:sz w:val="24"/>
+          <w:szCs w:val="24"/>
+        </w:rPr>
+      </w:pPr>
+      <w:r>
+        <w:rPr>
+          <w:rFonts w:ascii="Arial" w:hAnsi="Arial" w:cs="Arial"/>
+          <w:sz w:val="24"/>
+          <w:szCs w:val="24"/>
+        </w:rPr>
+        <w:t xml:space="preserve">Preço </w:t>
+      </w:r>
+      <w:bookmarkStart w:id="0" w:name="_GoBack"/>
+      <w:bookmarkEnd w:id="0"/>
+      <w:r>
+        <w:rPr>
+          <w:rFonts w:ascii="Arial" w:hAnsi="Arial" w:cs="Arial"/>
+          <w:sz w:val="24"/>
+          <w:szCs w:val="24"/>
+        </w:rPr>
+        <w:t>R$ 14,20</w:t>
+      </w:r>
+    </w:p>
+    <w:p>
+      <w:pPr>
+        <w:spacing w:line="360" w:lineRule="auto"/>
+        <w:jc w:val="both"/>
+        <w:rPr>
+          <w:rFonts w:ascii="Arial" w:hAnsi="Arial" w:cs="Arial"/>
+          <w:sz w:val="24"/>
+          <w:szCs w:val="24"/>
+        </w:rPr>
+      </w:pPr>
+      <w:r>
+        <w:rPr>
+          <w:rFonts w:ascii="Arial" w:hAnsi="Arial" w:cs="Arial"/>
+          <w:b/>
+          <w:bCs/>
+          <w:sz w:val="24"/>
+          <w:szCs w:val="24"/>
+        </w:rPr>
         <w:t>Outros Componentes Necessários</w:t>
       </w:r>
       <w:r>
@@ -546,7 +734,7 @@
 </file>
 
 <file path=word/styles.xml><?xml version="1.0" encoding="utf-8"?>
-<w:styles xmlns:mc="http://schemas.openxmlformats.org/markup-compatibility/2006" xmlns:r="http://schemas.openxmlformats.org/officeDocument/2006/relationships" xmlns:w="http://schemas.openxmlformats.org/wordprocessingml/2006/main" xmlns:w14="http://schemas.microsoft.com/office/word/2010/wordml" xmlns:w15="http://schemas.microsoft.com/office/word/2012/wordml" xmlns:w16cex="http://schemas.microsoft.com/office/word/2018/wordml/cex" xmlns:w16cid="http://schemas.microsoft.com/office/word/2016/wordml/cid" xmlns:w16="http://schemas.microsoft.com/office/word/2018/wordml" xmlns:w16sdtdh="http://schemas.microsoft.com/office/word/2020/wordml/sdtdatahash" xmlns:w16se="http://schemas.microsoft.com/office/word/2015/wordml/symex" mc:Ignorable="w14 w15 w16se w16cid w16 w16cex w16sdtdh">
+<w:styles xmlns:mc="http://schemas.openxmlformats.org/markup-compatibility/2006" xmlns:r="http://schemas.openxmlformats.org/officeDocument/2006/relationships" xmlns:w="http://schemas.openxmlformats.org/wordprocessingml/2006/main" xmlns:w14="http://schemas.microsoft.com/office/word/2010/wordml" xmlns:w15="http://schemas.microsoft.com/office/word/2012/wordml" mc:Ignorable="w14 w15">
   <w:docDefaults>
     <w:rPrDefault>
       <w:rPr>
@@ -564,7 +752,7 @@
       </w:pPr>
     </w:pPrDefault>
   </w:docDefaults>
-  <w:latentStyles w:defLockedState="0" w:defUIPriority="99" w:defSemiHidden="0" w:defUnhideWhenUsed="0" w:defQFormat="0" w:count="376">
+  <w:latentStyles w:defLockedState="0" w:defUIPriority="99" w:defSemiHidden="0" w:defUnhideWhenUsed="0" w:defQFormat="0" w:count="371">
     <w:lsdException w:name="Normal" w:uiPriority="0" w:qFormat="1"/>
     <w:lsdException w:name="heading 1" w:uiPriority="9" w:qFormat="1"/>
     <w:lsdException w:name="heading 2" w:semiHidden="1" w:uiPriority="9" w:unhideWhenUsed="1" w:qFormat="1"/>
@@ -936,11 +1124,6 @@
     <w:lsdException w:name="List Table 5 Dark Accent 6" w:uiPriority="50"/>
     <w:lsdException w:name="List Table 6 Colorful Accent 6" w:uiPriority="51"/>
     <w:lsdException w:name="List Table 7 Colorful Accent 6" w:uiPriority="52"/>
-    <w:lsdException w:name="Mention" w:semiHidden="1" w:unhideWhenUsed="1"/>
-    <w:lsdException w:name="Smart Hyperlink" w:semiHidden="1" w:unhideWhenUsed="1"/>
-    <w:lsdException w:name="Hashtag" w:semiHidden="1" w:unhideWhenUsed="1"/>
-    <w:lsdException w:name="Unresolved Mention" w:semiHidden="1" w:unhideWhenUsed="1"/>
-    <w:lsdException w:name="Smart Link" w:semiHidden="1" w:unhideWhenUsed="1"/>
   </w:latentStyles>
   <w:style w:type="paragraph" w:default="1" w:styleId="Normal">
     <w:name w:val="Normal"/>
@@ -1272,18 +1455,18 @@
 </file>
 
 <file path=customXml/item1.xml><?xml version="1.0" encoding="utf-8"?>
-<p:properties xmlns:p="http://schemas.microsoft.com/office/2006/metadata/properties" xmlns:xsi="http://www.w3.org/2001/XMLSchema-instance" xmlns:pc="http://schemas.microsoft.com/office/infopath/2007/PartnerControls">
-  <documentManagement/>
-</p:properties>
-</file>
-
-<file path=customXml/item2.xml><?xml version="1.0" encoding="utf-8"?>
 <?mso-contentType ?>
 <FormTemplates xmlns="http://schemas.microsoft.com/sharepoint/v3/contenttype/forms">
   <Display>DocumentLibraryForm</Display>
   <Edit>DocumentLibraryForm</Edit>
   <New>DocumentLibraryForm</New>
 </FormTemplates>
+</file>
+
+<file path=customXml/item2.xml><?xml version="1.0" encoding="utf-8"?>
+<p:properties xmlns:p="http://schemas.microsoft.com/office/2006/metadata/properties" xmlns:xsi="http://www.w3.org/2001/XMLSchema-instance" xmlns:pc="http://schemas.microsoft.com/office/infopath/2007/PartnerControls">
+  <documentManagement/>
+</p:properties>
 </file>
 
 <file path=customXml/item3.xml><?xml version="1.0" encoding="utf-8"?>
@@ -1457,25 +1640,18 @@
 </file>
 
 <file path=customXml/itemProps1.xml><?xml version="1.0" encoding="utf-8"?>
-<ds:datastoreItem xmlns:ds="http://schemas.openxmlformats.org/officeDocument/2006/customXml" ds:itemID="{D529BEE6-A098-41E2-802D-E3A56D46B4D6}">
+<ds:datastoreItem xmlns:ds="http://schemas.openxmlformats.org/officeDocument/2006/customXml" ds:itemID="{E021F92A-474B-49C1-A608-39F9863F645E}">
   <ds:schemaRefs>
-    <ds:schemaRef ds:uri="http://purl.org/dc/elements/1.1/"/>
-    <ds:schemaRef ds:uri="http://schemas.microsoft.com/office/2006/documentManagement/types"/>
-    <ds:schemaRef ds:uri="http://www.w3.org/XML/1998/namespace"/>
-    <ds:schemaRef ds:uri="http://purl.org/dc/dcmitype/"/>
-    <ds:schemaRef ds:uri="http://purl.org/dc/terms/"/>
-    <ds:schemaRef ds:uri="http://schemas.microsoft.com/office/infopath/2007/PartnerControls"/>
-    <ds:schemaRef ds:uri="http://schemas.openxmlformats.org/package/2006/metadata/core-properties"/>
-    <ds:schemaRef ds:uri="39efe081-fd60-42f5-a8e6-b346661bdf0e"/>
-    <ds:schemaRef ds:uri="http://schemas.microsoft.com/office/2006/metadata/properties"/>
+    <ds:schemaRef ds:uri="http://schemas.microsoft.com/sharepoint/v3/contenttype/forms"/>
   </ds:schemaRefs>
 </ds:datastoreItem>
 </file>
 
 <file path=customXml/itemProps2.xml><?xml version="1.0" encoding="utf-8"?>
-<ds:datastoreItem xmlns:ds="http://schemas.openxmlformats.org/officeDocument/2006/customXml" ds:itemID="{E021F92A-474B-49C1-A608-39F9863F645E}">
+<ds:datastoreItem xmlns:ds="http://schemas.openxmlformats.org/officeDocument/2006/customXml" ds:itemID="{D529BEE6-A098-41E2-802D-E3A56D46B4D6}">
   <ds:schemaRefs>
-    <ds:schemaRef ds:uri="http://schemas.microsoft.com/sharepoint/v3/contenttype/forms"/>
+    <ds:schemaRef ds:uri="http://schemas.microsoft.com/office/2006/metadata/properties"/>
+    <ds:schemaRef ds:uri="http://schemas.microsoft.com/office/infopath/2007/PartnerControls"/>
   </ds:schemaRefs>
 </ds:datastoreItem>
 </file>

</xml_diff>